<commit_message>
Adding ardrone autonomy and followme packages
</commit_message>
<xml_diff>
--- a/Deliverables/Report.docx
+++ b/Deliverables/Report.docx
@@ -421,7 +421,15 @@
         <w:t xml:space="preserve"> project is to develop an image based tracking application for a </w:t>
       </w:r>
       <w:r>
-        <w:t xml:space="preserve">quadrotor UAV.  Much work has been done in industry and academia in the field of hobbyist level quadcopter development, resulting in open source software and hardware that are readily available and affordable.  This project will leverage COTS hardware and open source software libraries in order to develop a client based control application that enables a drone to track a mobile </w:t>
+        <w:t xml:space="preserve">quadrotor UAV.  Much work has been done in industry and academia in the field of hobbyist level quadcopter development, resulting in open source software and hardware that are readily available and affordable.  This project will leverage COTS hardware and open source </w:t>
+      </w:r>
+      <w:proofErr w:type="gramStart"/>
+      <w:r>
+        <w:t>software</w:t>
+      </w:r>
+      <w:proofErr w:type="gramEnd"/>
+      <w:r>
+        <w:t xml:space="preserve"> libraries in order to develop a client based control application that enables a drone to track a mobile </w:t>
       </w:r>
       <w:r>
         <w:t>object</w:t>
@@ -3206,6 +3214,7 @@
           <w:color w:val="FF0000"/>
         </w:rPr>
       </w:pPr>
+      <w:proofErr w:type="spellStart"/>
       <w:r>
         <w:rPr>
           <w:b/>
@@ -3213,6 +3222,7 @@
         </w:rPr>
         <w:t>Boyers</w:t>
       </w:r>
+      <w:proofErr w:type="spellEnd"/>
       <w:r>
         <w:rPr>
           <w:b/>
@@ -3276,8 +3286,33 @@
           <w:b/>
           <w:color w:val="FF0000"/>
         </w:rPr>
-        <w:t>Object Tracking Using Camshift Alg</w:t>
-      </w:r>
+        <w:t xml:space="preserve">Object Tracking Using </w:t>
+      </w:r>
+      <w:proofErr w:type="spellStart"/>
+      <w:r>
+        <w:rPr>
+          <w:b/>
+          <w:color w:val="FF0000"/>
+        </w:rPr>
+        <w:t>Camshift</w:t>
+      </w:r>
+      <w:proofErr w:type="spellEnd"/>
+      <w:r>
+        <w:rPr>
+          <w:b/>
+          <w:color w:val="FF0000"/>
+        </w:rPr>
+        <w:t xml:space="preserve"> </w:t>
+      </w:r>
+      <w:proofErr w:type="spellStart"/>
+      <w:r>
+        <w:rPr>
+          <w:b/>
+          <w:color w:val="FF0000"/>
+        </w:rPr>
+        <w:t>Alg</w:t>
+      </w:r>
+      <w:proofErr w:type="spellEnd"/>
     </w:p>
     <w:p>
       <w:pPr>
@@ -3481,8 +3516,13 @@
     </w:p>
     <w:p>
       <w:r>
-        <w:t>Configuration management of software developed for the project will be conducted via Git</w:t>
-      </w:r>
+        <w:t xml:space="preserve">Configuration management of software developed for the project will be conducted via </w:t>
+      </w:r>
+      <w:proofErr w:type="spellStart"/>
+      <w:r>
+        <w:t>Git</w:t>
+      </w:r>
+      <w:proofErr w:type="spellEnd"/>
       <w:r>
         <w:t xml:space="preserve"> </w:t>
       </w:r>
@@ -4509,8 +4549,13 @@
                 <w:numId w:val="14"/>
               </w:numPr>
             </w:pPr>
-            <w:r>
-              <w:t xml:space="preserve">Nav data, video </w:t>
+            <w:proofErr w:type="spellStart"/>
+            <w:r>
+              <w:t>Nav</w:t>
+            </w:r>
+            <w:proofErr w:type="spellEnd"/>
+            <w:r>
+              <w:t xml:space="preserve"> data, video </w:t>
             </w:r>
           </w:p>
           <w:p>
@@ -5143,8 +5188,13 @@
             <w:pPr>
               <w:keepNext/>
             </w:pPr>
-            <w:r>
-              <w:t>Ardupilot, by 3D Robotics</w:t>
+            <w:proofErr w:type="spellStart"/>
+            <w:r>
+              <w:t>Ardupilot</w:t>
+            </w:r>
+            <w:proofErr w:type="spellEnd"/>
+            <w:r>
+              <w:t>, by 3D Robotics</w:t>
             </w:r>
             <w:r>
               <w:t xml:space="preserve"> </w:t>
@@ -5710,8 +5760,13 @@
             <w:pPr>
               <w:keepNext/>
             </w:pPr>
-            <w:r>
-              <w:t xml:space="preserve">Spiri, by </w:t>
+            <w:proofErr w:type="spellStart"/>
+            <w:r>
+              <w:t>Spiri</w:t>
+            </w:r>
+            <w:proofErr w:type="spellEnd"/>
+            <w:r>
+              <w:t xml:space="preserve">, by </w:t>
             </w:r>
             <w:r>
               <w:t>Pleiades</w:t>
@@ -5848,8 +5903,13 @@
               <w:keepNext/>
             </w:pPr>
             <w:r>
-              <w:t>Hummingbird, by AscTec</w:t>
-            </w:r>
+              <w:t xml:space="preserve">Hummingbird, by </w:t>
+            </w:r>
+            <w:proofErr w:type="spellStart"/>
+            <w:r>
+              <w:t>AscTec</w:t>
+            </w:r>
+            <w:proofErr w:type="spellEnd"/>
             <w:r>
               <w:t xml:space="preserve"> </w:t>
             </w:r>
@@ -6061,7 +6121,15 @@
         <w:t xml:space="preserve">.  They range from the development environment to libraries associated with the development platform and project application to examples provided by the community.  </w:t>
       </w:r>
       <w:r>
-        <w:t>The tools targeted for this project include ROS (primary) and OpenCV (secondary).</w:t>
+        <w:t xml:space="preserve">The tools targeted for this project include ROS (primary) and </w:t>
+      </w:r>
+      <w:proofErr w:type="spellStart"/>
+      <w:r>
+        <w:t>OpenCV</w:t>
+      </w:r>
+      <w:proofErr w:type="spellEnd"/>
+      <w:r>
+        <w:t xml:space="preserve"> (secondary).</w:t>
       </w:r>
       <w:r>
         <w:t xml:space="preserve">  </w:t>
@@ -6650,8 +6718,13 @@
             <w:shd w:val="clear" w:color="auto" w:fill="auto"/>
           </w:tcPr>
           <w:p>
-            <w:r>
-              <w:t xml:space="preserve">Qt Creator </w:t>
+            <w:proofErr w:type="spellStart"/>
+            <w:r>
+              <w:t>Qt</w:t>
+            </w:r>
+            <w:proofErr w:type="spellEnd"/>
+            <w:r>
+              <w:t xml:space="preserve"> Creator </w:t>
             </w:r>
             <w:r>
               <w:rPr>
@@ -6747,7 +6820,15 @@
           </w:p>
           <w:p>
             <w:r>
-              <w:t>Native support for CMake projects</w:t>
+              <w:t xml:space="preserve">Native support for </w:t>
+            </w:r>
+            <w:proofErr w:type="spellStart"/>
+            <w:r>
+              <w:t>CMake</w:t>
+            </w:r>
+            <w:proofErr w:type="spellEnd"/>
+            <w:r>
+              <w:t xml:space="preserve"> projects</w:t>
             </w:r>
           </w:p>
         </w:tc>
@@ -7424,8 +7505,13 @@
             <w:tcW w:w="2842" w:type="dxa"/>
           </w:tcPr>
           <w:p>
-            <w:r>
-              <w:t xml:space="preserve">OpenCV </w:t>
+            <w:proofErr w:type="spellStart"/>
+            <w:r>
+              <w:t>OpenCV</w:t>
+            </w:r>
+            <w:proofErr w:type="spellEnd"/>
+            <w:r>
+              <w:t xml:space="preserve"> </w:t>
             </w:r>
             <w:r>
               <w:rPr>
@@ -8026,8 +8112,13 @@
       <w:r>
         <w:t xml:space="preserve">3-cell </w:t>
       </w:r>
-      <w:r>
-        <w:t xml:space="preserve">LiPo battery pack.  </w:t>
+      <w:proofErr w:type="spellStart"/>
+      <w:r>
+        <w:t>LiPo</w:t>
+      </w:r>
+      <w:proofErr w:type="spellEnd"/>
+      <w:r>
+        <w:t xml:space="preserve"> battery pack.  </w:t>
       </w:r>
       <w:r>
         <w:t xml:space="preserve">The </w:t>
@@ -9061,8 +9152,13 @@
               <w:keepLines/>
             </w:pPr>
             <w:r>
-              <w:t>Lib/ardrone_tool</w:t>
-            </w:r>
+              <w:t>Lib/</w:t>
+            </w:r>
+            <w:proofErr w:type="spellStart"/>
+            <w:r>
+              <w:t>ardrone_tool</w:t>
+            </w:r>
+            <w:proofErr w:type="spellEnd"/>
           </w:p>
         </w:tc>
         <w:tc>
@@ -9106,8 +9202,13 @@
               <w:keepLines/>
             </w:pPr>
             <w:r>
-              <w:t>Lib/utils</w:t>
-            </w:r>
+              <w:t>Lib/</w:t>
+            </w:r>
+            <w:proofErr w:type="spellStart"/>
+            <w:r>
+              <w:t>utils</w:t>
+            </w:r>
+            <w:proofErr w:type="spellEnd"/>
           </w:p>
         </w:tc>
         <w:tc>
@@ -9270,7 +9371,15 @@
               <w:t>support</w:t>
             </w:r>
             <w:r>
-              <w:t xml:space="preserve"> (memory allocation, thread mgmt., etc)</w:t>
+              <w:t xml:space="preserve"> (memory allocation, thread mgmt., </w:t>
+            </w:r>
+            <w:proofErr w:type="spellStart"/>
+            <w:r>
+              <w:t>etc</w:t>
+            </w:r>
+            <w:proofErr w:type="spellEnd"/>
+            <w:r>
+              <w:t>)</w:t>
             </w:r>
           </w:p>
         </w:tc>
@@ -9623,9 +9732,11 @@
               <w:keepLines/>
               <w:jc w:val="center"/>
             </w:pPr>
+            <w:proofErr w:type="spellStart"/>
             <w:r>
               <w:t>Navdata</w:t>
             </w:r>
+            <w:proofErr w:type="spellEnd"/>
           </w:p>
         </w:tc>
         <w:tc>
@@ -9638,7 +9749,15 @@
               <w:keepLines/>
             </w:pPr>
             <w:r>
-              <w:t>Contains functions for Navdata parsing</w:t>
+              <w:t xml:space="preserve">Contains functions for </w:t>
+            </w:r>
+            <w:proofErr w:type="spellStart"/>
+            <w:r>
+              <w:t>Navdata</w:t>
+            </w:r>
+            <w:proofErr w:type="spellEnd"/>
+            <w:r>
+              <w:t xml:space="preserve"> parsing</w:t>
             </w:r>
           </w:p>
         </w:tc>
@@ -9838,7 +9957,15 @@
               <w:keepLines/>
             </w:pPr>
             <w:r>
-              <w:t>UDP protocol for sending Navdata from drone to Client</w:t>
+              <w:t xml:space="preserve">UDP protocol for sending </w:t>
+            </w:r>
+            <w:proofErr w:type="spellStart"/>
+            <w:r>
+              <w:t>Navdata</w:t>
+            </w:r>
+            <w:proofErr w:type="spellEnd"/>
+            <w:r>
+              <w:t xml:space="preserve"> from drone to Client</w:t>
             </w:r>
           </w:p>
         </w:tc>
@@ -10052,8 +10179,13 @@
         <w:t>ramework used in project (Messages, Topics, Nodes</w:t>
       </w:r>
       <w:r>
-        <w:t>, etc</w:t>
-      </w:r>
+        <w:t xml:space="preserve">, </w:t>
+      </w:r>
+      <w:proofErr w:type="spellStart"/>
+      <w:r>
+        <w:t>etc</w:t>
+      </w:r>
+      <w:proofErr w:type="spellEnd"/>
       <w:r>
         <w:t>)</w:t>
       </w:r>
@@ -10083,7 +10215,15 @@
         <w:ind w:left="576" w:firstLine="288"/>
       </w:pPr>
       <w:r>
-        <w:t xml:space="preserve">(how </w:t>
+        <w:t>(</w:t>
+      </w:r>
+      <w:proofErr w:type="gramStart"/>
+      <w:r>
+        <w:t>how</w:t>
+      </w:r>
+      <w:proofErr w:type="gramEnd"/>
+      <w:r>
+        <w:t xml:space="preserve"> </w:t>
       </w:r>
       <w:r>
         <w:t>used in project</w:t>
@@ -10097,7 +10237,23 @@
         <w:t>U</w:t>
       </w:r>
       <w:r>
-        <w:t>tilities used in project (rosbag, etc)</w:t>
+        <w:t>tilities used in project (</w:t>
+      </w:r>
+      <w:proofErr w:type="spellStart"/>
+      <w:r>
+        <w:t>rosbag</w:t>
+      </w:r>
+      <w:proofErr w:type="spellEnd"/>
+      <w:r>
+        <w:t xml:space="preserve">, </w:t>
+      </w:r>
+      <w:proofErr w:type="spellStart"/>
+      <w:r>
+        <w:t>etc</w:t>
+      </w:r>
+      <w:proofErr w:type="spellEnd"/>
+      <w:r>
+        <w:t>)</w:t>
       </w:r>
     </w:p>
     <w:p/>
@@ -10127,10 +10283,18 @@
     </w:p>
     <w:p>
       <w:r>
-        <w:t>The a</w:t>
-      </w:r>
-      <w:r>
-        <w:t xml:space="preserve">rdrone_autonomy </w:t>
+        <w:t xml:space="preserve">The </w:t>
+      </w:r>
+      <w:proofErr w:type="spellStart"/>
+      <w:r>
+        <w:t>a</w:t>
+      </w:r>
+      <w:r>
+        <w:t>rdrone_autonomy</w:t>
+      </w:r>
+      <w:proofErr w:type="spellEnd"/>
+      <w:r>
+        <w:t xml:space="preserve"> </w:t>
       </w:r>
       <w:r>
         <w:t xml:space="preserve">package </w:t>
@@ -10245,7 +10409,15 @@
         <w:t>]</w:t>
       </w:r>
       <w:r>
-        <w:t xml:space="preserve">, though it is now maintained as an open source project on Github.  </w:t>
+        <w:t xml:space="preserve">, though it is now maintained as an open source project on </w:t>
+      </w:r>
+      <w:proofErr w:type="spellStart"/>
+      <w:r>
+        <w:t>Github</w:t>
+      </w:r>
+      <w:proofErr w:type="spellEnd"/>
+      <w:r>
+        <w:t xml:space="preserve">.  </w:t>
       </w:r>
     </w:p>
     <w:p/>
@@ -10264,8 +10436,13 @@
       <w:r>
         <w:tab/>
       </w:r>
-      <w:r>
-        <w:t xml:space="preserve">Ardrone_autonomy: launch scripts, </w:t>
+      <w:proofErr w:type="spellStart"/>
+      <w:r>
+        <w:t>Ardrone_autonomy</w:t>
+      </w:r>
+      <w:proofErr w:type="spellEnd"/>
+      <w:r>
+        <w:t xml:space="preserve">: launch scripts, </w:t>
       </w:r>
     </w:p>
     <w:p/>
@@ -10542,7 +10719,15 @@
     </w:p>
     <w:p>
       <w:r>
-        <w:t xml:space="preserve">The proof-of-concept was successfully accomplished in a relatively short timeframe.  The AR.Drone quadcopter demonstrated the ability to track a mobile object based on image processing performed real time on a remote device.  A video of this test is available at the Github URL provided in section </w:t>
+        <w:t xml:space="preserve">The proof-of-concept was successfully accomplished in a relatively short timeframe.  The AR.Drone quadcopter demonstrated the ability to track a mobile object based on image processing performed real time on a remote device.  A video of this test is available at the </w:t>
+      </w:r>
+      <w:proofErr w:type="spellStart"/>
+      <w:r>
+        <w:t>Github</w:t>
+      </w:r>
+      <w:proofErr w:type="spellEnd"/>
+      <w:r>
+        <w:t xml:space="preserve"> URL provided in section </w:t>
       </w:r>
       <w:r>
         <w:fldChar w:fldCharType="begin"/>
@@ -10612,8 +10797,13 @@
         <w:t xml:space="preserve"> (including state machine</w:t>
       </w:r>
       <w:r>
-        <w:t>, etc</w:t>
-      </w:r>
+        <w:t xml:space="preserve">, </w:t>
+      </w:r>
+      <w:proofErr w:type="spellStart"/>
+      <w:r>
+        <w:t>etc</w:t>
+      </w:r>
+      <w:proofErr w:type="spellEnd"/>
       <w:r>
         <w:t>)</w:t>
       </w:r>
@@ -10638,16 +10828,8 @@
         <w:ind w:left="288" w:firstLine="288"/>
       </w:pPr>
       <w:r>
-        <w:t xml:space="preserve">Preferred ease of development inherent in </w:t>
-      </w:r>
-      <w:r>
-        <w:t>high level language</w:t>
-      </w:r>
-      <w:r>
-        <w:t xml:space="preserve"> over performance (timing) of C/C++</w:t>
-      </w:r>
-      <w:bookmarkStart w:id="33" w:name="_GoBack"/>
-      <w:bookmarkEnd w:id="33"/>
+        <w:t>Preferred ease of development inherent in high level language over performance (timing) of C/C++</w:t>
+      </w:r>
     </w:p>
     <w:p>
       <w:pPr>
@@ -10673,13 +10855,7 @@
         <w:t xml:space="preserve">(s) - include description </w:t>
       </w:r>
       <w:r>
-        <w:t>(</w:t>
-      </w:r>
-      <w:r>
-        <w:t>configure drone and launch processes needed</w:t>
-      </w:r>
-      <w:r>
-        <w:t xml:space="preserve">) </w:t>
+        <w:t xml:space="preserve">(configure drone and launch processes needed) </w:t>
       </w:r>
       <w:r>
         <w:t>and snippet in paper</w:t>
@@ -10723,7 +10899,35 @@
         <w:rPr>
           <w:color w:val="FF0000"/>
         </w:rPr>
-        <w:t>Prof mentioned that Python is very good to learn.. maybe reason enough to prefer over C++ for project..</w:t>
+        <w:t>Prof mentioned that Python is very good to learn</w:t>
+      </w:r>
+      <w:proofErr w:type="gramStart"/>
+      <w:r>
+        <w:rPr>
+          <w:color w:val="FF0000"/>
+        </w:rPr>
+        <w:t>..</w:t>
+      </w:r>
+      <w:proofErr w:type="gramEnd"/>
+      <w:r>
+        <w:rPr>
+          <w:color w:val="FF0000"/>
+        </w:rPr>
+        <w:t xml:space="preserve"> </w:t>
+      </w:r>
+      <w:proofErr w:type="gramStart"/>
+      <w:r>
+        <w:rPr>
+          <w:color w:val="FF0000"/>
+        </w:rPr>
+        <w:t>maybe</w:t>
+      </w:r>
+      <w:proofErr w:type="gramEnd"/>
+      <w:r>
+        <w:rPr>
+          <w:color w:val="FF0000"/>
+        </w:rPr>
+        <w:t xml:space="preserve"> reason enough to prefer over C++ for project..</w:t>
       </w:r>
     </w:p>
     <w:p>
@@ -10746,14 +10950,14 @@
           <w:color w:val="auto"/>
         </w:rPr>
       </w:pPr>
-      <w:bookmarkStart w:id="34" w:name="_Toc437613387"/>
+      <w:bookmarkStart w:id="33" w:name="_Toc437613387"/>
       <w:r>
         <w:rPr>
           <w:color w:val="auto"/>
         </w:rPr>
         <w:t>Results and Conclusions</w:t>
       </w:r>
-      <w:bookmarkEnd w:id="34"/>
+      <w:bookmarkEnd w:id="33"/>
       <w:r>
         <w:rPr>
           <w:color w:val="auto"/>
@@ -10773,14 +10977,14 @@
           <w:color w:val="auto"/>
         </w:rPr>
       </w:pPr>
-      <w:bookmarkStart w:id="35" w:name="_Toc437613388"/>
+      <w:bookmarkStart w:id="34" w:name="_Toc437613388"/>
       <w:r>
         <w:rPr>
           <w:color w:val="auto"/>
         </w:rPr>
         <w:t>Overview</w:t>
       </w:r>
-      <w:bookmarkEnd w:id="35"/>
+      <w:bookmarkEnd w:id="34"/>
     </w:p>
     <w:p/>
     <w:p>
@@ -10800,7 +11004,15 @@
     </w:p>
     <w:p>
       <w:r>
-        <w:t xml:space="preserve">The idea here is to critically analyze the results of your work.  Show you understand what you did, and what the results were and why you guys the results you did.  Eg, it didn’t work very well because of noise, uncontrolled variables, etc. </w:t>
+        <w:t xml:space="preserve">The idea here is to critically analyze the results of your work.  Show you understand what you did, and what the results were and why you guys the results you did.  </w:t>
+      </w:r>
+      <w:proofErr w:type="spellStart"/>
+      <w:r>
+        <w:t>Eg</w:t>
+      </w:r>
+      <w:proofErr w:type="spellEnd"/>
+      <w:r>
+        <w:t xml:space="preserve">, it didn’t work very well because of noise, uncontrolled variables, etc. </w:t>
       </w:r>
     </w:p>
     <w:p/>
@@ -10816,14 +11028,14 @@
           <w:color w:val="auto"/>
         </w:rPr>
       </w:pPr>
-      <w:bookmarkStart w:id="36" w:name="_Toc437613389"/>
+      <w:bookmarkStart w:id="35" w:name="_Toc437613389"/>
       <w:r>
         <w:rPr>
           <w:color w:val="auto"/>
         </w:rPr>
         <w:t>Future Work</w:t>
       </w:r>
-      <w:bookmarkEnd w:id="36"/>
+      <w:bookmarkEnd w:id="35"/>
     </w:p>
     <w:p>
       <w:pPr>
@@ -10835,7 +11047,15 @@
         <w:ind w:firstLine="288"/>
       </w:pPr>
       <w:r>
-        <w:t>More work w OpenCV, did not get to this during project</w:t>
+        <w:t xml:space="preserve">More work w </w:t>
+      </w:r>
+      <w:proofErr w:type="spellStart"/>
+      <w:r>
+        <w:t>OpenCV</w:t>
+      </w:r>
+      <w:proofErr w:type="spellEnd"/>
+      <w:r>
+        <w:t>, did not get to this during project</w:t>
       </w:r>
     </w:p>
     <w:p>
@@ -10843,7 +11063,15 @@
         <w:ind w:firstLine="288"/>
       </w:pPr>
       <w:r>
-        <w:t>Assess requirements that were left out or partially implemented (ie Android hosted client)</w:t>
+        <w:t>Assess requirements that were left out or partially implemented (</w:t>
+      </w:r>
+      <w:proofErr w:type="spellStart"/>
+      <w:r>
+        <w:t>ie</w:t>
+      </w:r>
+      <w:proofErr w:type="spellEnd"/>
+      <w:r>
+        <w:t xml:space="preserve"> Android hosted client)</w:t>
       </w:r>
     </w:p>
     <w:p>
@@ -10851,7 +11079,15 @@
         <w:ind w:left="288"/>
       </w:pPr>
       <w:r>
-        <w:t>Take a look at Boyers paper, page 81</w:t>
+        <w:t xml:space="preserve">Take a look at </w:t>
+      </w:r>
+      <w:proofErr w:type="spellStart"/>
+      <w:r>
+        <w:t>Boyers</w:t>
+      </w:r>
+      <w:proofErr w:type="spellEnd"/>
+      <w:r>
+        <w:t xml:space="preserve"> paper, page 81</w:t>
       </w:r>
     </w:p>
     <w:p/>
@@ -10867,14 +11103,14 @@
           <w:color w:val="auto"/>
         </w:rPr>
       </w:pPr>
-      <w:bookmarkStart w:id="37" w:name="_Toc437613390"/>
+      <w:bookmarkStart w:id="36" w:name="_Toc437613390"/>
       <w:r>
         <w:rPr>
           <w:color w:val="auto"/>
         </w:rPr>
         <w:t>Acknowledgements</w:t>
       </w:r>
-      <w:bookmarkEnd w:id="37"/>
+      <w:bookmarkEnd w:id="36"/>
       <w:r>
         <w:rPr>
           <w:color w:val="auto"/>
@@ -10884,11 +11120,16 @@
     </w:p>
     <w:p>
       <w:r>
-        <w:t>A special thanks goes out to the groups that made open source robotics code available to the community, including Parrot, the Open Source Robotics Foundation, and Simon Frasier University.  Gratitude is also extended to those who provided online tutorials for the AR.Drone including Mike Hammer and D.J. Sure</w:t>
+        <w:t xml:space="preserve">A special thanks goes out to the groups that made open source robotics code available to the community, including Parrot, the Open Source Robotics Foundation, and Simon Frasier University.  Gratitude is also extended to those who provided online tutorials for the AR.Drone including Mike Hammer and D.J. </w:t>
+      </w:r>
+      <w:proofErr w:type="spellStart"/>
+      <w:r>
+        <w:t>Sure</w:t>
       </w:r>
       <w:r>
         <w:t>s</w:t>
       </w:r>
+      <w:proofErr w:type="spellEnd"/>
       <w:r>
         <w:t xml:space="preserve">.  </w:t>
       </w:r>
@@ -10918,7 +11159,7 @@
           <w:color w:val="auto"/>
         </w:rPr>
       </w:pPr>
-      <w:bookmarkStart w:id="38" w:name="_Toc437613391"/>
+      <w:bookmarkStart w:id="37" w:name="_Toc437613391"/>
       <w:r>
         <w:rPr>
           <w:color w:val="auto"/>
@@ -10926,7 +11167,7 @@
         <w:lastRenderedPageBreak/>
         <w:t>Reference</w:t>
       </w:r>
-      <w:bookmarkEnd w:id="38"/>
+      <w:bookmarkEnd w:id="37"/>
     </w:p>
     <w:p>
       <w:pPr>
@@ -10940,14 +11181,14 @@
           <w:color w:val="auto"/>
         </w:rPr>
       </w:pPr>
-      <w:bookmarkStart w:id="39" w:name="_Toc437613392"/>
+      <w:bookmarkStart w:id="38" w:name="_Toc437613392"/>
       <w:r>
         <w:rPr>
           <w:color w:val="auto"/>
         </w:rPr>
         <w:t>Citations</w:t>
       </w:r>
-      <w:bookmarkEnd w:id="39"/>
+      <w:bookmarkEnd w:id="38"/>
     </w:p>
     <w:p>
       <w:pPr>
@@ -10957,9 +11198,17 @@
           <w:numId w:val="20"/>
         </w:numPr>
       </w:pPr>
-      <w:bookmarkStart w:id="40" w:name="_Ref437072757"/>
-      <w:r>
-        <w:t xml:space="preserve">3D Robotics. “ArduPilot.” Internet: </w:t>
+      <w:bookmarkStart w:id="39" w:name="_Ref437072757"/>
+      <w:r>
+        <w:t>3D Robotics. “</w:t>
+      </w:r>
+      <w:proofErr w:type="spellStart"/>
+      <w:r>
+        <w:t>ArduPilot</w:t>
+      </w:r>
+      <w:proofErr w:type="spellEnd"/>
+      <w:r>
+        <w:t xml:space="preserve">.” Internet: </w:t>
       </w:r>
       <w:hyperlink r:id="rId12" w:history="1">
         <w:r>
@@ -10972,7 +11221,7 @@
       <w:r>
         <w:t>, [10/10/2015].</w:t>
       </w:r>
-      <w:bookmarkEnd w:id="40"/>
+      <w:bookmarkEnd w:id="39"/>
     </w:p>
     <w:p>
       <w:pPr>
@@ -10982,9 +11231,17 @@
           <w:numId w:val="20"/>
         </w:numPr>
       </w:pPr>
-      <w:bookmarkStart w:id="41" w:name="_Ref437073877"/>
-      <w:r>
-        <w:t xml:space="preserve">Ascending Technologies. “AscTec Hummingbird.” Internet: </w:t>
+      <w:bookmarkStart w:id="40" w:name="_Ref437073877"/>
+      <w:r>
+        <w:t>Ascending Technologies. “</w:t>
+      </w:r>
+      <w:proofErr w:type="spellStart"/>
+      <w:r>
+        <w:t>AscTec</w:t>
+      </w:r>
+      <w:proofErr w:type="spellEnd"/>
+      <w:r>
+        <w:t xml:space="preserve"> Hummingbird.” Internet: </w:t>
       </w:r>
       <w:hyperlink r:id="rId13" w:history="1">
         <w:r>
@@ -10997,7 +11254,7 @@
       <w:r>
         <w:t>, [10/10/2015].</w:t>
       </w:r>
-      <w:bookmarkEnd w:id="41"/>
+      <w:bookmarkEnd w:id="40"/>
     </w:p>
     <w:p>
       <w:pPr>
@@ -11007,8 +11264,8 @@
           <w:numId w:val="20"/>
         </w:numPr>
       </w:pPr>
+      <w:bookmarkStart w:id="41" w:name="_Ref437598787"/>
       <w:bookmarkStart w:id="42" w:name="_Ref437073796"/>
-      <w:bookmarkStart w:id="43" w:name="_Ref437598787"/>
       <w:r>
         <w:t xml:space="preserve">Autonomy Lab, “Documentation.” Internet: </w:t>
       </w:r>
@@ -11023,7 +11280,7 @@
       <w:r>
         <w:t>. [11/1/2015].</w:t>
       </w:r>
-      <w:bookmarkEnd w:id="43"/>
+      <w:bookmarkEnd w:id="41"/>
     </w:p>
     <w:p>
       <w:pPr>
@@ -11057,9 +11314,17 @@
           <w:numId w:val="20"/>
         </w:numPr>
       </w:pPr>
-      <w:bookmarkStart w:id="44" w:name="_Ref437075181"/>
-      <w:r>
-        <w:t xml:space="preserve">D. Sures. “Color Following AR Parrot Drone.” Internet: </w:t>
+      <w:bookmarkStart w:id="43" w:name="_Ref437075181"/>
+      <w:r>
+        <w:t xml:space="preserve">D. </w:t>
+      </w:r>
+      <w:proofErr w:type="spellStart"/>
+      <w:r>
+        <w:t>Sures</w:t>
+      </w:r>
+      <w:proofErr w:type="spellEnd"/>
+      <w:r>
+        <w:t xml:space="preserve">. “Color Following AR Parrot Drone.” Internet: </w:t>
       </w:r>
       <w:hyperlink r:id="rId16" w:history="1">
         <w:r>
@@ -11072,7 +11337,7 @@
       <w:r>
         <w:t>, [10/10/2015].</w:t>
       </w:r>
-      <w:bookmarkEnd w:id="44"/>
+      <w:bookmarkEnd w:id="43"/>
     </w:p>
     <w:p>
       <w:pPr>
@@ -11082,9 +11347,17 @@
           <w:numId w:val="20"/>
         </w:numPr>
       </w:pPr>
-      <w:bookmarkStart w:id="45" w:name="_Ref437075146"/>
-      <w:r>
-        <w:t xml:space="preserve">D. Sures. “EZ-Robot.” Internet: </w:t>
+      <w:bookmarkStart w:id="44" w:name="_Ref437075146"/>
+      <w:r>
+        <w:t xml:space="preserve">D. </w:t>
+      </w:r>
+      <w:proofErr w:type="spellStart"/>
+      <w:r>
+        <w:t>Sures</w:t>
+      </w:r>
+      <w:proofErr w:type="spellEnd"/>
+      <w:r>
+        <w:t xml:space="preserve">. “EZ-Robot.” Internet: </w:t>
       </w:r>
       <w:hyperlink r:id="rId17" w:history="1">
         <w:r>
@@ -11097,7 +11370,7 @@
       <w:r>
         <w:t>, [10/10/2015].</w:t>
       </w:r>
-      <w:bookmarkEnd w:id="45"/>
+      <w:bookmarkEnd w:id="44"/>
     </w:p>
     <w:p>
       <w:pPr>
@@ -11107,7 +11380,7 @@
           <w:numId w:val="20"/>
         </w:numPr>
       </w:pPr>
-      <w:bookmarkStart w:id="46" w:name="_Ref437073810"/>
+      <w:bookmarkStart w:id="45" w:name="_Ref437073810"/>
       <w:r>
         <w:t xml:space="preserve">DJI. “DJI Phantom 3 Series.” Internet: </w:t>
       </w:r>
@@ -11122,7 +11395,7 @@
       <w:r>
         <w:t>, [10/10/2015].</w:t>
       </w:r>
-      <w:bookmarkEnd w:id="46"/>
+      <w:bookmarkEnd w:id="45"/>
     </w:p>
     <w:p>
       <w:pPr>
@@ -11156,7 +11429,23 @@
         </w:numPr>
       </w:pPr>
       <w:r>
-        <w:t xml:space="preserve">I. Gerg, A. Ickes, J. McCulloch. “Camshift Tracking Algorithm.” Internet: </w:t>
+        <w:t xml:space="preserve">I. </w:t>
+      </w:r>
+      <w:proofErr w:type="spellStart"/>
+      <w:r>
+        <w:t>Gerg</w:t>
+      </w:r>
+      <w:proofErr w:type="spellEnd"/>
+      <w:r>
+        <w:t>, A. Ickes, J. McCulloch. “</w:t>
+      </w:r>
+      <w:proofErr w:type="spellStart"/>
+      <w:r>
+        <w:t>Camshift</w:t>
+      </w:r>
+      <w:proofErr w:type="spellEnd"/>
+      <w:r>
+        <w:t xml:space="preserve"> Tracking Algorithm.” Internet: </w:t>
       </w:r>
       <w:hyperlink r:id="rId20" w:history="1">
         <w:r>
@@ -11179,7 +11468,23 @@
         </w:numPr>
       </w:pPr>
       <w:r>
-        <w:t>J. Allen, R. Xu, J. Jin. “Object Tracking Using CamShift Algorithm and Multiple Quantized Feature Spaces,” in Proceedings of the Pan-Sydney Area Workshop on Visual Information Processing, 2003, pp. 3-7.</w:t>
+        <w:t xml:space="preserve">J. Allen, R. Xu, J. </w:t>
+      </w:r>
+      <w:proofErr w:type="spellStart"/>
+      <w:r>
+        <w:t>Jin</w:t>
+      </w:r>
+      <w:proofErr w:type="spellEnd"/>
+      <w:r>
+        <w:t xml:space="preserve">. “Object Tracking Using </w:t>
+      </w:r>
+      <w:proofErr w:type="spellStart"/>
+      <w:r>
+        <w:t>CamShift</w:t>
+      </w:r>
+      <w:proofErr w:type="spellEnd"/>
+      <w:r>
+        <w:t xml:space="preserve"> Algorithm and Multiple Quantized Feature Spaces,” in Proceedings of the Pan-Sydney Area Workshop on Visual Information Processing, 2003, pp. 3-7.</w:t>
       </w:r>
     </w:p>
     <w:p>
@@ -11191,7 +11496,39 @@
         </w:numPr>
       </w:pPr>
       <w:r>
-        <w:t>J. Courbon, Y. Mezouar, N. Guenard, P. Martinet. “Visual Navigation of a Quadrotor Aerial Vechicle,” in Proceedings of the IEEE/RSJ International Conference on Intelligent Robots and Systems, 2009, pp. 5315-5320.</w:t>
+        <w:t xml:space="preserve">J. </w:t>
+      </w:r>
+      <w:proofErr w:type="spellStart"/>
+      <w:r>
+        <w:t>Courbon</w:t>
+      </w:r>
+      <w:proofErr w:type="spellEnd"/>
+      <w:r>
+        <w:t xml:space="preserve">, Y. </w:t>
+      </w:r>
+      <w:proofErr w:type="spellStart"/>
+      <w:r>
+        <w:t>Mezouar</w:t>
+      </w:r>
+      <w:proofErr w:type="spellEnd"/>
+      <w:r>
+        <w:t xml:space="preserve">, N. </w:t>
+      </w:r>
+      <w:proofErr w:type="spellStart"/>
+      <w:r>
+        <w:t>Guenard</w:t>
+      </w:r>
+      <w:proofErr w:type="spellEnd"/>
+      <w:r>
+        <w:t xml:space="preserve">, P. Martinet. “Visual Navigation of a Quadrotor Aerial </w:t>
+      </w:r>
+      <w:proofErr w:type="spellStart"/>
+      <w:r>
+        <w:t>Vechicle</w:t>
+      </w:r>
+      <w:proofErr w:type="spellEnd"/>
+      <w:r>
+        <w:t>,” in Proceedings of the IEEE/RSJ International Conference on Intelligent Robots and Systems, 2009, pp. 5315-5320.</w:t>
       </w:r>
     </w:p>
     <w:p>
@@ -11226,7 +11563,15 @@
         </w:numPr>
       </w:pPr>
       <w:r>
-        <w:t>M. Ryosuke, K. Hirata, T. Kinoshita. “Vision-Based Guidance Control of a Small-Scale Unmanned Helicopter,” in Proceedings of the IEEE/RSJ International Conference on Intelligent Robots and Systems, 2007, pp. 2648-2653.</w:t>
+        <w:t xml:space="preserve">M. </w:t>
+      </w:r>
+      <w:proofErr w:type="spellStart"/>
+      <w:r>
+        <w:t>Ryosuke</w:t>
+      </w:r>
+      <w:proofErr w:type="spellEnd"/>
+      <w:r>
+        <w:t>, K. Hirata, T. Kinoshita. “Vision-Based Guidance Control of a Small-Scale Unmanned Helicopter,” in Proceedings of the IEEE/RSJ International Conference on Intelligent Robots and Systems, 2007, pp. 2648-2653.</w:t>
       </w:r>
     </w:p>
     <w:p>
@@ -11237,11 +11582,27 @@
           <w:numId w:val="20"/>
         </w:numPr>
       </w:pPr>
-      <w:bookmarkStart w:id="47" w:name="_Ref437074191"/>
-      <w:r>
-        <w:t>N. Papanikolopoulos, W. Beksi. CSCI 5551. Class Lecture, Topic: “Robot Hardware and Software.” Keller Hall 3-115, University of Minnesota, Minneapolis, MN, [10/15/2015].</w:t>
-      </w:r>
-      <w:bookmarkEnd w:id="47"/>
+      <w:bookmarkStart w:id="46" w:name="_Ref437074191"/>
+      <w:r>
+        <w:t xml:space="preserve">N. </w:t>
+      </w:r>
+      <w:proofErr w:type="spellStart"/>
+      <w:r>
+        <w:t>Papanikolopoulos</w:t>
+      </w:r>
+      <w:proofErr w:type="spellEnd"/>
+      <w:r>
+        <w:t xml:space="preserve">, W. </w:t>
+      </w:r>
+      <w:proofErr w:type="spellStart"/>
+      <w:r>
+        <w:t>Beksi</w:t>
+      </w:r>
+      <w:proofErr w:type="spellEnd"/>
+      <w:r>
+        <w:t>. CSCI 5551. Class Lecture, Topic: “Robot Hardware and Software.” Keller Hall 3-115, University of Minnesota, Minneapolis, MN, [10/15/2015].</w:t>
+      </w:r>
+      <w:bookmarkEnd w:id="46"/>
     </w:p>
     <w:p>
       <w:pPr>
@@ -11252,7 +11613,15 @@
         </w:numPr>
       </w:pPr>
       <w:r>
-        <w:t>O. Boyers. “An Evaluation of Detection and Recognition Algorithms to Implement Autonomous Target Tracking With a Quadrotor.” B.S. Thesis, Rhodes University, South Africa, 2013.</w:t>
+        <w:t xml:space="preserve">O. </w:t>
+      </w:r>
+      <w:proofErr w:type="spellStart"/>
+      <w:r>
+        <w:t>Boyers</w:t>
+      </w:r>
+      <w:proofErr w:type="spellEnd"/>
+      <w:r>
+        <w:t>. “An Evaluation of Detection and Recognition Algorithms to Implement Autonomous Target Tracking With a Quadrotor.” B.S. Thesis, Rhodes University, South Africa, 2013.</w:t>
       </w:r>
     </w:p>
     <w:p>
@@ -11286,8 +11655,29 @@
           <w:numId w:val="20"/>
         </w:numPr>
       </w:pPr>
-      <w:r>
-        <w:t xml:space="preserve">OpenCV. “Meanshift and Camshift.” Internet: </w:t>
+      <w:proofErr w:type="spellStart"/>
+      <w:r>
+        <w:t>OpenCV</w:t>
+      </w:r>
+      <w:proofErr w:type="spellEnd"/>
+      <w:r>
+        <w:t>. “</w:t>
+      </w:r>
+      <w:proofErr w:type="spellStart"/>
+      <w:r>
+        <w:t>Meanshift</w:t>
+      </w:r>
+      <w:proofErr w:type="spellEnd"/>
+      <w:r>
+        <w:t xml:space="preserve"> and </w:t>
+      </w:r>
+      <w:proofErr w:type="spellStart"/>
+      <w:r>
+        <w:t>Camshift</w:t>
+      </w:r>
+      <w:proofErr w:type="spellEnd"/>
+      <w:r>
+        <w:t xml:space="preserve">.” Internet: </w:t>
       </w:r>
       <w:hyperlink r:id="rId23" w:anchor="gsc.tab=0" w:history="1">
         <w:r>
@@ -11309,9 +11699,33 @@
           <w:numId w:val="20"/>
         </w:numPr>
       </w:pPr>
-      <w:bookmarkStart w:id="48" w:name="_Ref437085100"/>
-      <w:r>
-        <w:t>P. Bristeau, F. Callou, D. Vissiere, N. Petit. “The Navigation and Control Technology Inside the AR.Drone Micro UAV,” in Proceedings of the 18</w:t>
+      <w:bookmarkStart w:id="47" w:name="_Ref437085100"/>
+      <w:r>
+        <w:t xml:space="preserve">P. </w:t>
+      </w:r>
+      <w:proofErr w:type="spellStart"/>
+      <w:r>
+        <w:t>Bristeau</w:t>
+      </w:r>
+      <w:proofErr w:type="spellEnd"/>
+      <w:r>
+        <w:t xml:space="preserve">, F. </w:t>
+      </w:r>
+      <w:proofErr w:type="spellStart"/>
+      <w:r>
+        <w:t>Callou</w:t>
+      </w:r>
+      <w:proofErr w:type="spellEnd"/>
+      <w:r>
+        <w:t xml:space="preserve">, D. </w:t>
+      </w:r>
+      <w:proofErr w:type="spellStart"/>
+      <w:r>
+        <w:t>Vissiere</w:t>
+      </w:r>
+      <w:proofErr w:type="spellEnd"/>
+      <w:r>
+        <w:t>, N. Petit. “The Navigation and Control Technology Inside the AR.Drone Micro UAV,” in Proceedings of the 18</w:t>
       </w:r>
       <w:r>
         <w:rPr>
@@ -11322,7 +11736,7 @@
       <w:r>
         <w:t xml:space="preserve"> IFAC World Congress, 2011, pp. 1477-1484.</w:t>
       </w:r>
-      <w:bookmarkEnd w:id="48"/>
+      <w:bookmarkEnd w:id="47"/>
     </w:p>
     <w:p>
       <w:pPr>
@@ -11332,7 +11746,7 @@
           <w:numId w:val="20"/>
         </w:numPr>
       </w:pPr>
-      <w:bookmarkStart w:id="49" w:name="_Ref437073834"/>
+      <w:bookmarkStart w:id="48" w:name="_Ref437073834"/>
       <w:r>
         <w:t xml:space="preserve">Parrot. “AR.Drone 2.0.” Internet: </w:t>
       </w:r>
@@ -11347,7 +11761,7 @@
       <w:r>
         <w:t>, [10/10/2015].</w:t>
       </w:r>
-      <w:bookmarkEnd w:id="49"/>
+      <w:bookmarkEnd w:id="48"/>
     </w:p>
     <w:p>
       <w:pPr>
@@ -11357,7 +11771,7 @@
           <w:numId w:val="20"/>
         </w:numPr>
       </w:pPr>
-      <w:bookmarkStart w:id="50" w:name="_Ref437073849"/>
+      <w:bookmarkStart w:id="49" w:name="_Ref437073849"/>
       <w:r>
         <w:t xml:space="preserve">Parrot. “Bebop Drone.” Internet: </w:t>
       </w:r>
@@ -11372,7 +11786,7 @@
       <w:r>
         <w:t>, [10/10/2015].</w:t>
       </w:r>
-      <w:bookmarkEnd w:id="50"/>
+      <w:bookmarkEnd w:id="49"/>
     </w:p>
     <w:p>
       <w:pPr>
@@ -11382,9 +11796,17 @@
           <w:numId w:val="20"/>
         </w:numPr>
       </w:pPr>
-      <w:bookmarkStart w:id="51" w:name="_Ref437073861"/>
-      <w:r>
-        <w:t xml:space="preserve">Pleiades. “Meet Spiri.” Internet: </w:t>
+      <w:bookmarkStart w:id="50" w:name="_Ref437073861"/>
+      <w:r>
+        <w:t xml:space="preserve">Pleiades. “Meet </w:t>
+      </w:r>
+      <w:proofErr w:type="spellStart"/>
+      <w:r>
+        <w:t>Spiri</w:t>
+      </w:r>
+      <w:proofErr w:type="spellEnd"/>
+      <w:r>
+        <w:t xml:space="preserve">.” Internet: </w:t>
       </w:r>
       <w:hyperlink r:id="rId26" w:history="1">
         <w:r>
@@ -11397,7 +11819,7 @@
       <w:r>
         <w:t>, [10/10/2015].</w:t>
       </w:r>
-      <w:bookmarkEnd w:id="51"/>
+      <w:bookmarkEnd w:id="50"/>
     </w:p>
     <w:p>
       <w:pPr>
@@ -11407,9 +11829,41 @@
           <w:numId w:val="20"/>
         </w:numPr>
       </w:pPr>
-      <w:bookmarkStart w:id="52" w:name="_Ref437073740"/>
-      <w:r>
-        <w:t xml:space="preserve">S. Piskorski, N. Brulez, P. Eline, F. D’Haeyer. </w:t>
+      <w:bookmarkStart w:id="51" w:name="_Ref437073740"/>
+      <w:r>
+        <w:t xml:space="preserve">S. </w:t>
+      </w:r>
+      <w:proofErr w:type="spellStart"/>
+      <w:r>
+        <w:t>Piskorski</w:t>
+      </w:r>
+      <w:proofErr w:type="spellEnd"/>
+      <w:r>
+        <w:t xml:space="preserve">, N. </w:t>
+      </w:r>
+      <w:proofErr w:type="spellStart"/>
+      <w:r>
+        <w:t>Brulez</w:t>
+      </w:r>
+      <w:proofErr w:type="spellEnd"/>
+      <w:r>
+        <w:t xml:space="preserve">, P. </w:t>
+      </w:r>
+      <w:proofErr w:type="spellStart"/>
+      <w:r>
+        <w:t>Eline</w:t>
+      </w:r>
+      <w:proofErr w:type="spellEnd"/>
+      <w:r>
+        <w:t xml:space="preserve">, F. </w:t>
+      </w:r>
+      <w:proofErr w:type="spellStart"/>
+      <w:r>
+        <w:t>D’Haeyer</w:t>
+      </w:r>
+      <w:proofErr w:type="spellEnd"/>
+      <w:r>
+        <w:t xml:space="preserve">. </w:t>
       </w:r>
       <w:r>
         <w:rPr>
@@ -11426,7 +11880,7 @@
       <w:r>
         <w:t>. Dec. 2012.</w:t>
       </w:r>
-      <w:bookmarkEnd w:id="52"/>
+      <w:bookmarkEnd w:id="51"/>
     </w:p>
     <w:p>
       <w:pPr>
@@ -11437,7 +11891,31 @@
         </w:numPr>
       </w:pPr>
       <w:r>
-        <w:t xml:space="preserve">S. Singh, B. Grocholsky, S. Nuske, M. Dille. “UAV / UGV Air-Ground Collaboration.” Internet: </w:t>
+        <w:t xml:space="preserve">S. Singh, B. </w:t>
+      </w:r>
+      <w:proofErr w:type="spellStart"/>
+      <w:r>
+        <w:t>Grocholsky</w:t>
+      </w:r>
+      <w:proofErr w:type="spellEnd"/>
+      <w:r>
+        <w:t xml:space="preserve">, S. </w:t>
+      </w:r>
+      <w:proofErr w:type="spellStart"/>
+      <w:r>
+        <w:t>Nuske</w:t>
+      </w:r>
+      <w:proofErr w:type="spellEnd"/>
+      <w:r>
+        <w:t xml:space="preserve">, M. </w:t>
+      </w:r>
+      <w:proofErr w:type="spellStart"/>
+      <w:r>
+        <w:t>Dille</w:t>
+      </w:r>
+      <w:proofErr w:type="spellEnd"/>
+      <w:r>
+        <w:t xml:space="preserve">. “UAV / UGV Air-Ground Collaboration.” Internet: </w:t>
       </w:r>
       <w:hyperlink r:id="rId27" w:history="1">
         <w:r>
@@ -11459,7 +11937,7 @@
           <w:numId w:val="20"/>
         </w:numPr>
       </w:pPr>
-      <w:bookmarkStart w:id="53" w:name="_Ref437599012"/>
+      <w:bookmarkStart w:id="52" w:name="_Ref437599012"/>
       <w:r>
         <w:t xml:space="preserve">Simon Frasier University, “Autonomy Lab.” Internet: </w:t>
       </w:r>
@@ -11474,7 +11952,7 @@
       <w:r>
         <w:t>, [11/1/2015].</w:t>
       </w:r>
-      <w:bookmarkEnd w:id="53"/>
+      <w:bookmarkEnd w:id="52"/>
       <w:r>
         <w:t xml:space="preserve"> </w:t>
       </w:r>
@@ -11572,7 +12050,7 @@
           <w:color w:val="auto"/>
         </w:rPr>
       </w:pPr>
-      <w:bookmarkStart w:id="54" w:name="_Toc437613393"/>
+      <w:bookmarkStart w:id="53" w:name="_Toc437613393"/>
       <w:r>
         <w:rPr>
           <w:color w:val="auto"/>
@@ -11580,7 +12058,7 @@
         <w:lastRenderedPageBreak/>
         <w:t>Resources</w:t>
       </w:r>
-      <w:bookmarkEnd w:id="54"/>
+      <w:bookmarkEnd w:id="53"/>
     </w:p>
     <w:p>
       <w:pPr>
@@ -11593,7 +12071,7 @@
         </w:numPr>
         <w:ind w:left="547"/>
       </w:pPr>
-      <w:bookmarkStart w:id="55" w:name="_Ref437074727"/>
+      <w:bookmarkStart w:id="54" w:name="_Ref437074727"/>
       <w:r>
         <w:t xml:space="preserve">EZ-Robot, EZ-Builder, </w:t>
       </w:r>
@@ -11608,7 +12086,7 @@
       <w:r>
         <w:t>.</w:t>
       </w:r>
-      <w:bookmarkEnd w:id="55"/>
+      <w:bookmarkEnd w:id="54"/>
     </w:p>
     <w:p>
       <w:pPr>
@@ -11621,7 +12099,7 @@
         </w:numPr>
         <w:ind w:left="547"/>
       </w:pPr>
-      <w:bookmarkStart w:id="56" w:name="_Ref437600910"/>
+      <w:bookmarkStart w:id="55" w:name="_Ref437600910"/>
       <w:r>
         <w:t xml:space="preserve">EZ-Robot, EZ-SDK, </w:t>
       </w:r>
@@ -11636,7 +12114,7 @@
       <w:r>
         <w:t>.</w:t>
       </w:r>
-      <w:bookmarkEnd w:id="56"/>
+      <w:bookmarkEnd w:id="55"/>
     </w:p>
     <w:p>
       <w:pPr>
@@ -11649,7 +12127,7 @@
         </w:numPr>
         <w:ind w:left="547"/>
       </w:pPr>
-      <w:bookmarkStart w:id="57" w:name="_Ref437600921"/>
+      <w:bookmarkStart w:id="56" w:name="_Ref437600921"/>
       <w:r>
         <w:t xml:space="preserve">EZ-Robot, EZ-SDK Mono, </w:t>
       </w:r>
@@ -11664,7 +12142,7 @@
       <w:r>
         <w:t>.</w:t>
       </w:r>
-      <w:bookmarkEnd w:id="57"/>
+      <w:bookmarkEnd w:id="56"/>
     </w:p>
     <w:p>
       <w:pPr>
@@ -11677,9 +12155,14 @@
         </w:numPr>
         <w:ind w:left="547"/>
       </w:pPr>
-      <w:bookmarkStart w:id="58" w:name="_Ref437074840"/>
-      <w:r>
-        <w:t xml:space="preserve">Itseez, Open CV, </w:t>
+      <w:bookmarkStart w:id="57" w:name="_Ref437074840"/>
+      <w:proofErr w:type="spellStart"/>
+      <w:r>
+        <w:t>Itseez</w:t>
+      </w:r>
+      <w:proofErr w:type="spellEnd"/>
+      <w:r>
+        <w:t xml:space="preserve">, Open CV, </w:t>
       </w:r>
       <w:hyperlink r:id="rId33" w:history="1">
         <w:r>
@@ -11692,7 +12175,7 @@
       <w:r>
         <w:t>.</w:t>
       </w:r>
-      <w:bookmarkEnd w:id="58"/>
+      <w:bookmarkEnd w:id="57"/>
     </w:p>
     <w:p>
       <w:pPr>
@@ -11705,13 +12188,15 @@
         </w:numPr>
         <w:ind w:left="547"/>
       </w:pPr>
-      <w:bookmarkStart w:id="59" w:name="_Ref437073676"/>
+      <w:bookmarkStart w:id="58" w:name="_Ref437073676"/>
       <w:r>
         <w:t xml:space="preserve">Linus Torvalds, </w:t>
       </w:r>
+      <w:proofErr w:type="spellStart"/>
       <w:r>
         <w:t>Git</w:t>
       </w:r>
+      <w:proofErr w:type="spellEnd"/>
       <w:r>
         <w:t xml:space="preserve">, </w:t>
       </w:r>
@@ -11726,7 +12211,7 @@
       <w:r>
         <w:t>.</w:t>
       </w:r>
-      <w:bookmarkEnd w:id="59"/>
+      <w:bookmarkEnd w:id="58"/>
     </w:p>
     <w:p>
       <w:pPr>
@@ -11739,7 +12224,7 @@
         </w:numPr>
         <w:ind w:left="547"/>
       </w:pPr>
-      <w:bookmarkStart w:id="60" w:name="_Ref437074768"/>
+      <w:bookmarkStart w:id="59" w:name="_Ref437074768"/>
       <w:r>
         <w:t xml:space="preserve">Microsoft, Visual Studio, </w:t>
       </w:r>
@@ -11754,7 +12239,7 @@
       <w:r>
         <w:t>.</w:t>
       </w:r>
-      <w:bookmarkEnd w:id="60"/>
+      <w:bookmarkEnd w:id="59"/>
     </w:p>
     <w:p>
       <w:pPr>
@@ -11767,7 +12252,7 @@
         </w:numPr>
         <w:ind w:left="547"/>
       </w:pPr>
-      <w:bookmarkStart w:id="61" w:name="_Ref437074827"/>
+      <w:bookmarkStart w:id="60" w:name="_Ref437074827"/>
       <w:r>
         <w:t xml:space="preserve">Open Source Robotics Foundation, ROS, </w:t>
       </w:r>
@@ -11782,7 +12267,7 @@
       <w:r>
         <w:t>.</w:t>
       </w:r>
-      <w:bookmarkEnd w:id="61"/>
+      <w:bookmarkEnd w:id="60"/>
     </w:p>
     <w:p>
       <w:pPr>
@@ -11795,19 +12280,22 @@
         </w:numPr>
         <w:ind w:left="547"/>
       </w:pPr>
-      <w:bookmarkStart w:id="62" w:name="_Ref437074857"/>
+      <w:bookmarkStart w:id="61" w:name="_Ref437074857"/>
       <w:r>
         <w:t xml:space="preserve">Parrot, AR.Drone SDK 2.0, </w:t>
       </w:r>
       <w:hyperlink r:id="rId37" w:history="1">
         <w:r>
+          <w:rPr>
+            <w:rStyle w:val="Hyperlink"/>
+          </w:rPr>
           <w:t>http://developer.parrot.com/ar-drone.html</w:t>
         </w:r>
       </w:hyperlink>
+      <w:bookmarkEnd w:id="61"/>
       <w:r>
         <w:t>.</w:t>
       </w:r>
-      <w:bookmarkEnd w:id="62"/>
     </w:p>
     <w:p>
       <w:pPr>
@@ -11821,7 +12309,15 @@
         <w:ind w:left="547"/>
       </w:pPr>
       <w:r>
-        <w:t xml:space="preserve">Parrot, AR.FreeFlight, </w:t>
+        <w:t xml:space="preserve">Parrot, </w:t>
+      </w:r>
+      <w:proofErr w:type="spellStart"/>
+      <w:r>
+        <w:t>AR.FreeFlight</w:t>
+      </w:r>
+      <w:proofErr w:type="spellEnd"/>
+      <w:r>
+        <w:t xml:space="preserve">, </w:t>
       </w:r>
       <w:hyperlink r:id="rId38" w:history="1">
         <w:r>
@@ -11846,8 +12342,8 @@
         </w:numPr>
         <w:ind w:left="547"/>
       </w:pPr>
+      <w:bookmarkStart w:id="62" w:name="_Ref437074935"/>
       <w:bookmarkStart w:id="63" w:name="_Ref437074633"/>
-      <w:bookmarkStart w:id="64" w:name="_Ref437074935"/>
       <w:r>
         <w:t xml:space="preserve">Simon Frasier University, AR.Drone Autonomy Lab, </w:t>
       </w:r>
@@ -11862,7 +12358,7 @@
       <w:r>
         <w:t>.</w:t>
       </w:r>
-      <w:bookmarkEnd w:id="64"/>
+      <w:bookmarkEnd w:id="62"/>
     </w:p>
     <w:p>
       <w:pPr>
@@ -11875,7 +12371,7 @@
         </w:numPr>
         <w:ind w:left="547"/>
       </w:pPr>
-      <w:bookmarkStart w:id="65" w:name="_Ref437600832"/>
+      <w:bookmarkStart w:id="64" w:name="_Ref437600832"/>
       <w:r>
         <w:t xml:space="preserve">The Eclipse Foundation, Eclipse IDE, </w:t>
       </w:r>
@@ -11891,7 +12387,7 @@
         <w:t>.</w:t>
       </w:r>
       <w:bookmarkEnd w:id="63"/>
-      <w:bookmarkEnd w:id="65"/>
+      <w:bookmarkEnd w:id="64"/>
     </w:p>
     <w:p>
       <w:pPr>
@@ -11905,9 +12401,25 @@
         <w:spacing w:after="0"/>
         <w:ind w:left="547"/>
       </w:pPr>
-      <w:bookmarkStart w:id="66" w:name="_Ref437074746"/>
-      <w:r>
-        <w:t xml:space="preserve">The Qt Company, Qt Creator, </w:t>
+      <w:bookmarkStart w:id="65" w:name="_Ref437074746"/>
+      <w:r>
+        <w:t xml:space="preserve">The </w:t>
+      </w:r>
+      <w:proofErr w:type="spellStart"/>
+      <w:r>
+        <w:t>Qt</w:t>
+      </w:r>
+      <w:proofErr w:type="spellEnd"/>
+      <w:r>
+        <w:t xml:space="preserve"> Company, </w:t>
+      </w:r>
+      <w:proofErr w:type="spellStart"/>
+      <w:r>
+        <w:t>Qt</w:t>
+      </w:r>
+      <w:proofErr w:type="spellEnd"/>
+      <w:r>
+        <w:t xml:space="preserve"> Creator, </w:t>
       </w:r>
       <w:hyperlink r:id="rId41" w:history="1">
         <w:r>
@@ -11920,6 +12432,8 @@
       <w:r>
         <w:t>.</w:t>
       </w:r>
+      <w:bookmarkStart w:id="66" w:name="_GoBack"/>
+      <w:bookmarkEnd w:id="65"/>
       <w:bookmarkEnd w:id="66"/>
     </w:p>
     <w:p/>
@@ -12106,16 +12620,8 @@
             <w:tcW w:w="6480" w:type="dxa"/>
           </w:tcPr>
           <w:p>
-            <w:hyperlink r:id="rId44" w:history="1">
-              <w:r>
-                <w:rPr>
-                  <w:rStyle w:val="Hyperlink"/>
-                </w:rPr>
-                <w:t>http://jderobot.org/Amartinflorido-tfg</w:t>
-              </w:r>
-            </w:hyperlink>
-            <w:r>
-              <w:t xml:space="preserve"> </w:t>
+            <w:r>
+              <w:t>AR.Drone SDK 2.0 Reference Manual</w:t>
             </w:r>
           </w:p>
         </w:tc>
@@ -12513,9 +13019,11 @@
               <w:keepNext/>
               <w:keepLines/>
             </w:pPr>
+            <w:proofErr w:type="spellStart"/>
             <w:r>
               <w:t>LiPo</w:t>
             </w:r>
+            <w:proofErr w:type="spellEnd"/>
           </w:p>
         </w:tc>
         <w:tc>
@@ -16266,7 +16774,7 @@
 </file>
 
 <file path=customXml/itemProps1.xml><?xml version="1.0" encoding="utf-8"?>
-<ds:datastoreItem xmlns:ds="http://schemas.openxmlformats.org/officeDocument/2006/customXml" ds:itemID="{E55E1479-37EE-446D-BA95-150149F0FF20}">
+<ds:datastoreItem xmlns:ds="http://schemas.openxmlformats.org/officeDocument/2006/customXml" ds:itemID="{EFC7490E-71D2-46AF-A19B-899039F8D9F7}">
   <ds:schemaRefs>
     <ds:schemaRef ds:uri="http://schemas.openxmlformats.org/officeDocument/2006/bibliography"/>
   </ds:schemaRefs>

</xml_diff>